<commit_message>
assignment 2 is ready for submit
</commit_message>
<xml_diff>
--- a/assignment2.docx
+++ b/assignment2.docx
@@ -1,6 +1,6 @@
 
 <file path=word/document.xml><?xml version="1.0" encoding="utf-8"?>
-<w:document xmlns:wpc="http://schemas.microsoft.com/office/word/2010/wordprocessingCanvas" xmlns:cx="http://schemas.microsoft.com/office/drawing/2014/chartex" xmlns:cx1="http://schemas.microsoft.com/office/drawing/2015/9/8/chartex" xmlns:cx2="http://schemas.microsoft.com/office/drawing/2015/10/21/chartex" xmlns:cx3="http://schemas.microsoft.com/office/drawing/2016/5/9/chartex" xmlns:cx4="http://schemas.microsoft.com/office/drawing/2016/5/10/chartex" xmlns:cx5="http://schemas.microsoft.com/office/drawing/2016/5/11/chartex" xmlns:cx6="http://schemas.microsoft.com/office/drawing/2016/5/12/chartex" xmlns:cx7="http://schemas.microsoft.com/office/drawing/2016/5/13/chartex" xmlns:cx8="http://schemas.microsoft.com/office/drawing/2016/5/14/chartex" xmlns:mc="http://schemas.openxmlformats.org/markup-compatibility/2006" xmlns:aink="http://schemas.microsoft.com/office/drawing/2016/ink" xmlns:am3d="http://schemas.microsoft.com/office/drawing/2017/model3d" xmlns:o="urn:schemas-microsoft-com:office:office" xmlns:oel="http://schemas.microsoft.com/office/2019/extlst" xmlns:r="http://schemas.openxmlformats.org/officeDocument/2006/relationships" xmlns:m="http://schemas.openxmlformats.org/officeDocument/2006/math" xmlns:v="urn:schemas-microsoft-com:vml" xmlns:wp14="http://schemas.microsoft.com/office/word/2010/wordprocessingDrawing" xmlns:wp="http://schemas.openxmlformats.org/drawingml/2006/wordprocessingDrawing" xmlns:w10="urn:schemas-microsoft-com:office:word" xmlns:w="http://schemas.openxmlformats.org/wordprocessingml/2006/main" xmlns:w14="http://schemas.microsoft.com/office/word/2010/wordml" xmlns:w15="http://schemas.microsoft.com/office/word/2012/wordml" xmlns:w16cex="http://schemas.microsoft.com/office/word/2018/wordml/cex" xmlns:w16cid="http://schemas.microsoft.com/office/word/2016/wordml/cid" xmlns:w16="http://schemas.microsoft.com/office/word/2018/wordml" xmlns:w16sdtdh="http://schemas.microsoft.com/office/word/2020/wordml/sdtdatahash" xmlns:w16se="http://schemas.microsoft.com/office/word/2015/wordml/symex" xmlns:wpg="http://schemas.microsoft.com/office/word/2010/wordprocessingGroup" xmlns:wpi="http://schemas.microsoft.com/office/word/2010/wordprocessingInk" xmlns:wne="http://schemas.microsoft.com/office/word/2006/wordml" xmlns:wps="http://schemas.microsoft.com/office/word/2010/wordprocessingShape" mc:Ignorable="w14 w15 w16se w16cid w16 w16cex w16sdtdh wp14">
+<w:document xmlns:wpc="http://schemas.microsoft.com/office/word/2010/wordprocessingCanvas" xmlns:mc="http://schemas.openxmlformats.org/markup-compatibility/2006" xmlns:o="urn:schemas-microsoft-com:office:office" xmlns:r="http://schemas.openxmlformats.org/officeDocument/2006/relationships" xmlns:m="http://schemas.openxmlformats.org/officeDocument/2006/math" xmlns:v="urn:schemas-microsoft-com:vml" xmlns:wp14="http://schemas.microsoft.com/office/word/2010/wordprocessingDrawing" xmlns:wp="http://schemas.openxmlformats.org/drawingml/2006/wordprocessingDrawing" xmlns:w10="urn:schemas-microsoft-com:office:word" xmlns:w="http://schemas.openxmlformats.org/wordprocessingml/2006/main" xmlns:w14="http://schemas.microsoft.com/office/word/2010/wordml" xmlns:w15="http://schemas.microsoft.com/office/word/2012/wordml" xmlns:wpg="http://schemas.microsoft.com/office/word/2010/wordprocessingGroup" xmlns:wpi="http://schemas.microsoft.com/office/word/2010/wordprocessingInk" xmlns:wne="http://schemas.microsoft.com/office/word/2006/wordml" xmlns:wps="http://schemas.microsoft.com/office/word/2010/wordprocessingShape" mc:Ignorable="w14 w15 wp14">
   <w:body>
     <w:tbl>
       <w:tblPr>
@@ -3286,6 +3286,7 @@
       <w:r>
         <w:rPr>
           <w:noProof/>
+          <w:lang w:eastAsia="en-IN"/>
         </w:rPr>
         <w:lastRenderedPageBreak/>
         <w:drawing>
@@ -3332,8 +3333,8 @@
         <w:pStyle w:val="Header"/>
         <w:rPr>
           <w:rFonts w:eastAsiaTheme="minorEastAsia"/>
-          <w:sz w:val="32"/>
-          <w:szCs w:val="32"/>
+          <w:sz w:val="24"/>
+          <w:szCs w:val="24"/>
         </w:rPr>
       </w:pPr>
       <m:oMathPara>
@@ -3347,8 +3348,8 @@
                 <w:rPr>
                   <w:rFonts w:ascii="Cambria Math" w:hAnsi="Cambria Math"/>
                   <w:i/>
-                  <w:sz w:val="32"/>
-                  <w:szCs w:val="32"/>
+                  <w:sz w:val="24"/>
+                  <w:szCs w:val="24"/>
                 </w:rPr>
               </m:ctrlPr>
             </m:funcPr>
@@ -3359,8 +3360,8 @@
                 </m:rPr>
                 <w:rPr>
                   <w:rFonts w:ascii="Cambria Math" w:hAnsi="Cambria Math"/>
-                  <w:sz w:val="32"/>
-                  <w:szCs w:val="32"/>
+                  <w:sz w:val="24"/>
+                  <w:szCs w:val="24"/>
                 </w:rPr>
                 <m:t>sin</m:t>
               </m:r>
@@ -3372,8 +3373,8 @@
                     <w:rPr>
                       <w:rFonts w:ascii="Cambria Math" w:hAnsi="Cambria Math"/>
                       <w:i/>
-                      <w:sz w:val="32"/>
-                      <w:szCs w:val="32"/>
+                      <w:sz w:val="24"/>
+                      <w:szCs w:val="24"/>
                     </w:rPr>
                   </m:ctrlPr>
                 </m:dPr>
@@ -3381,8 +3382,8 @@
                   <m:r>
                     <w:rPr>
                       <w:rFonts w:ascii="Cambria Math" w:hAnsi="Cambria Math"/>
-                      <w:sz w:val="32"/>
-                      <w:szCs w:val="32"/>
+                      <w:sz w:val="24"/>
+                      <w:szCs w:val="24"/>
                     </w:rPr>
                     <m:t>α+β</m:t>
                   </m:r>
@@ -3393,8 +3394,8 @@
           <m:r>
             <w:rPr>
               <w:rFonts w:ascii="Cambria Math" w:hAnsi="Cambria Math"/>
-              <w:sz w:val="32"/>
-              <w:szCs w:val="32"/>
+              <w:sz w:val="24"/>
+              <w:szCs w:val="24"/>
             </w:rPr>
             <m:t xml:space="preserve"> =sinα*cosβ+sinβ*cosα</m:t>
           </m:r>
@@ -3406,8 +3407,8 @@
         <w:pStyle w:val="Header"/>
         <w:rPr>
           <w:rFonts w:eastAsiaTheme="minorEastAsia"/>
-          <w:sz w:val="32"/>
-          <w:szCs w:val="32"/>
+          <w:sz w:val="24"/>
+          <w:szCs w:val="24"/>
         </w:rPr>
       </w:pPr>
     </w:p>
@@ -3416,8 +3417,8 @@
         <w:pStyle w:val="Header"/>
         <w:rPr>
           <w:rFonts w:eastAsiaTheme="minorEastAsia"/>
-          <w:sz w:val="32"/>
-          <w:szCs w:val="32"/>
+          <w:sz w:val="24"/>
+          <w:szCs w:val="24"/>
         </w:rPr>
       </w:pPr>
       <m:oMath>
@@ -3430,8 +3431,8 @@
               <w:rPr>
                 <w:rFonts w:ascii="Cambria Math" w:hAnsi="Cambria Math"/>
                 <w:i/>
-                <w:sz w:val="32"/>
-                <w:szCs w:val="32"/>
+                <w:sz w:val="24"/>
+                <w:szCs w:val="24"/>
               </w:rPr>
             </m:ctrlPr>
           </m:naryPr>
@@ -3444,8 +3445,8 @@
                   <w:rPr>
                     <w:rFonts w:ascii="Cambria Math" w:hAnsi="Cambria Math"/>
                     <w:i/>
-                    <w:sz w:val="32"/>
-                    <w:szCs w:val="32"/>
+                    <w:sz w:val="24"/>
+                    <w:szCs w:val="24"/>
                   </w:rPr>
                 </m:ctrlPr>
               </m:dPr>
@@ -3456,8 +3457,8 @@
                       <w:rPr>
                         <w:rFonts w:ascii="Cambria Math" w:hAnsi="Cambria Math"/>
                         <w:i/>
-                        <w:sz w:val="32"/>
-                        <w:szCs w:val="32"/>
+                        <w:sz w:val="24"/>
+                        <w:szCs w:val="24"/>
                       </w:rPr>
                     </m:ctrlPr>
                   </m:fPr>
@@ -3465,8 +3466,8 @@
                     <m:r>
                       <w:rPr>
                         <w:rFonts w:ascii="Cambria Math" w:hAnsi="Cambria Math"/>
-                        <w:sz w:val="32"/>
-                        <w:szCs w:val="32"/>
+                        <w:sz w:val="24"/>
+                        <w:szCs w:val="24"/>
                       </w:rPr>
                       <m:t>dy</m:t>
                     </m:r>
@@ -3475,8 +3476,8 @@
                     <m:r>
                       <w:rPr>
                         <w:rFonts w:ascii="Cambria Math" w:hAnsi="Cambria Math"/>
-                        <w:sz w:val="32"/>
-                        <w:szCs w:val="32"/>
+                        <w:sz w:val="24"/>
+                        <w:szCs w:val="24"/>
                       </w:rPr>
                       <m:t>dx</m:t>
                     </m:r>
@@ -3487,8 +3488,8 @@
             <m:r>
               <w:rPr>
                 <w:rFonts w:ascii="Cambria Math" w:hAnsi="Cambria Math"/>
-                <w:sz w:val="32"/>
-                <w:szCs w:val="32"/>
+                <w:sz w:val="24"/>
+                <w:szCs w:val="24"/>
               </w:rPr>
               <m:t>dx</m:t>
             </m:r>
@@ -3498,8 +3499,8 @@
       <w:r>
         <w:rPr>
           <w:rFonts w:eastAsiaTheme="minorEastAsia"/>
-          <w:sz w:val="32"/>
-          <w:szCs w:val="32"/>
+          <w:sz w:val="24"/>
+          <w:szCs w:val="24"/>
         </w:rPr>
         <w:t xml:space="preserve"> = y + c</w:t>
       </w:r>
@@ -4333,6 +4334,7 @@
     <w:p>
       <w:pPr>
         <w:rPr>
+          <w:rFonts w:eastAsiaTheme="minorEastAsia"/>
           <w:sz w:val="24"/>
           <w:szCs w:val="24"/>
         </w:rPr>
@@ -4480,15 +4482,7 @@
             <w:sz w:val="24"/>
             <w:szCs w:val="24"/>
           </w:rPr>
-          <m:t xml:space="preserve"> </m:t>
-        </m:r>
-        <m:r>
-          <w:rPr>
-            <w:rFonts w:ascii="Cambria Math" w:hAnsi="Cambria Math"/>
-            <w:sz w:val="24"/>
-            <w:szCs w:val="24"/>
-          </w:rPr>
-          <m:t>[</m:t>
+          <m:t xml:space="preserve"> [</m:t>
         </m:r>
         <m:d>
           <m:dPr>
@@ -4848,6 +4842,457 @@
         </m:r>
       </m:oMath>
     </w:p>
+    <w:p>
+      <w:pPr>
+        <w:rPr>
+          <w:rFonts w:eastAsiaTheme="minorEastAsia"/>
+          <w:sz w:val="24"/>
+          <w:szCs w:val="24"/>
+        </w:rPr>
+      </w:pPr>
+      <m:oMathPara>
+        <m:oMathParaPr>
+          <m:jc m:val="left"/>
+        </m:oMathParaPr>
+        <m:oMath>
+          <m:sSup>
+            <m:sSupPr>
+              <m:ctrlPr>
+                <w:rPr>
+                  <w:rFonts w:ascii="Cambria Math" w:hAnsi="Cambria Math"/>
+                  <w:i/>
+                  <w:sz w:val="24"/>
+                  <w:szCs w:val="24"/>
+                </w:rPr>
+              </m:ctrlPr>
+            </m:sSupPr>
+            <m:e>
+              <m:d>
+                <m:dPr>
+                  <m:ctrlPr>
+                    <w:rPr>
+                      <w:rFonts w:ascii="Cambria Math" w:hAnsi="Cambria Math"/>
+                      <w:i/>
+                      <w:sz w:val="24"/>
+                      <w:szCs w:val="24"/>
+                    </w:rPr>
+                  </m:ctrlPr>
+                </m:dPr>
+                <m:e>
+                  <m:r>
+                    <w:rPr>
+                      <w:rFonts w:ascii="Cambria Math" w:hAnsi="Cambria Math"/>
+                      <w:sz w:val="24"/>
+                      <w:szCs w:val="24"/>
+                    </w:rPr>
+                    <m:t>a+b</m:t>
+                  </m:r>
+                </m:e>
+              </m:d>
+            </m:e>
+            <m:sup>
+              <m:r>
+                <w:rPr>
+                  <w:rFonts w:ascii="Cambria Math" w:hAnsi="Cambria Math"/>
+                  <w:sz w:val="24"/>
+                  <w:szCs w:val="24"/>
+                </w:rPr>
+                <m:t>2</m:t>
+              </m:r>
+            </m:sup>
+          </m:sSup>
+          <m:r>
+            <w:rPr>
+              <w:rFonts w:ascii="Cambria Math" w:hAnsi="Cambria Math"/>
+              <w:sz w:val="24"/>
+              <w:szCs w:val="24"/>
+            </w:rPr>
+            <m:t>=</m:t>
+          </m:r>
+          <m:sSup>
+            <m:sSupPr>
+              <m:ctrlPr>
+                <w:rPr>
+                  <w:rFonts w:ascii="Cambria Math" w:hAnsi="Cambria Math"/>
+                  <w:i/>
+                  <w:sz w:val="24"/>
+                  <w:szCs w:val="24"/>
+                </w:rPr>
+              </m:ctrlPr>
+            </m:sSupPr>
+            <m:e>
+              <m:r>
+                <w:rPr>
+                  <w:rFonts w:ascii="Cambria Math" w:hAnsi="Cambria Math"/>
+                  <w:sz w:val="24"/>
+                  <w:szCs w:val="24"/>
+                </w:rPr>
+                <m:t>a</m:t>
+              </m:r>
+            </m:e>
+            <m:sup>
+              <m:r>
+                <w:rPr>
+                  <w:rFonts w:ascii="Cambria Math" w:hAnsi="Cambria Math"/>
+                  <w:sz w:val="24"/>
+                  <w:szCs w:val="24"/>
+                </w:rPr>
+                <m:t>2</m:t>
+              </m:r>
+            </m:sup>
+          </m:sSup>
+          <m:r>
+            <w:rPr>
+              <w:rFonts w:ascii="Cambria Math" w:hAnsi="Cambria Math"/>
+              <w:sz w:val="24"/>
+              <w:szCs w:val="24"/>
+            </w:rPr>
+            <m:t>+2ab+</m:t>
+          </m:r>
+          <m:sSup>
+            <m:sSupPr>
+              <m:ctrlPr>
+                <w:rPr>
+                  <w:rFonts w:ascii="Cambria Math" w:hAnsi="Cambria Math"/>
+                  <w:i/>
+                  <w:sz w:val="24"/>
+                  <w:szCs w:val="24"/>
+                </w:rPr>
+              </m:ctrlPr>
+            </m:sSupPr>
+            <m:e>
+              <m:r>
+                <w:rPr>
+                  <w:rFonts w:ascii="Cambria Math" w:hAnsi="Cambria Math"/>
+                  <w:sz w:val="24"/>
+                  <w:szCs w:val="24"/>
+                </w:rPr>
+                <m:t>b</m:t>
+              </m:r>
+            </m:e>
+            <m:sup>
+              <m:r>
+                <w:rPr>
+                  <w:rFonts w:ascii="Cambria Math" w:hAnsi="Cambria Math"/>
+                  <w:sz w:val="24"/>
+                  <w:szCs w:val="24"/>
+                </w:rPr>
+                <m:t>2</m:t>
+              </m:r>
+            </m:sup>
+          </m:sSup>
+        </m:oMath>
+      </m:oMathPara>
+    </w:p>
+    <w:p>
+      <w:pPr>
+        <w:rPr>
+          <w:rFonts w:eastAsiaTheme="minorEastAsia"/>
+          <w:sz w:val="24"/>
+          <w:szCs w:val="24"/>
+        </w:rPr>
+      </w:pPr>
+      <m:oMathPara>
+        <m:oMathParaPr>
+          <m:jc m:val="left"/>
+        </m:oMathParaPr>
+        <m:oMath>
+          <m:sSup>
+            <m:sSupPr>
+              <m:ctrlPr>
+                <w:rPr>
+                  <w:rFonts w:ascii="Cambria Math" w:hAnsi="Cambria Math"/>
+                  <w:i/>
+                  <w:sz w:val="24"/>
+                  <w:szCs w:val="24"/>
+                </w:rPr>
+              </m:ctrlPr>
+            </m:sSupPr>
+            <m:e>
+              <m:d>
+                <m:dPr>
+                  <m:ctrlPr>
+                    <w:rPr>
+                      <w:rFonts w:ascii="Cambria Math" w:hAnsi="Cambria Math"/>
+                      <w:i/>
+                      <w:sz w:val="24"/>
+                      <w:szCs w:val="24"/>
+                    </w:rPr>
+                  </m:ctrlPr>
+                </m:dPr>
+                <m:e>
+                  <m:r>
+                    <w:rPr>
+                      <w:rFonts w:ascii="Cambria Math" w:hAnsi="Cambria Math"/>
+                      <w:sz w:val="24"/>
+                      <w:szCs w:val="24"/>
+                    </w:rPr>
+                    <m:t>a-</m:t>
+                  </m:r>
+                  <m:r>
+                    <w:rPr>
+                      <w:rFonts w:ascii="Cambria Math" w:hAnsi="Cambria Math"/>
+                      <w:sz w:val="24"/>
+                      <w:szCs w:val="24"/>
+                    </w:rPr>
+                    <m:t>b</m:t>
+                  </m:r>
+                </m:e>
+              </m:d>
+            </m:e>
+            <m:sup>
+              <m:r>
+                <w:rPr>
+                  <w:rFonts w:ascii="Cambria Math" w:hAnsi="Cambria Math"/>
+                  <w:sz w:val="24"/>
+                  <w:szCs w:val="24"/>
+                </w:rPr>
+                <m:t>2</m:t>
+              </m:r>
+            </m:sup>
+          </m:sSup>
+          <m:r>
+            <w:rPr>
+              <w:rFonts w:ascii="Cambria Math" w:hAnsi="Cambria Math"/>
+              <w:sz w:val="24"/>
+              <w:szCs w:val="24"/>
+            </w:rPr>
+            <m:t>=</m:t>
+          </m:r>
+          <m:sSup>
+            <m:sSupPr>
+              <m:ctrlPr>
+                <w:rPr>
+                  <w:rFonts w:ascii="Cambria Math" w:hAnsi="Cambria Math"/>
+                  <w:i/>
+                  <w:sz w:val="24"/>
+                  <w:szCs w:val="24"/>
+                </w:rPr>
+              </m:ctrlPr>
+            </m:sSupPr>
+            <m:e>
+              <m:r>
+                <w:rPr>
+                  <w:rFonts w:ascii="Cambria Math" w:hAnsi="Cambria Math"/>
+                  <w:sz w:val="24"/>
+                  <w:szCs w:val="24"/>
+                </w:rPr>
+                <m:t>a</m:t>
+              </m:r>
+            </m:e>
+            <m:sup>
+              <m:r>
+                <w:rPr>
+                  <w:rFonts w:ascii="Cambria Math" w:hAnsi="Cambria Math"/>
+                  <w:sz w:val="24"/>
+                  <w:szCs w:val="24"/>
+                </w:rPr>
+                <m:t>2</m:t>
+              </m:r>
+            </m:sup>
+          </m:sSup>
+          <m:r>
+            <w:rPr>
+              <w:rFonts w:ascii="Cambria Math" w:hAnsi="Cambria Math"/>
+              <w:sz w:val="24"/>
+              <w:szCs w:val="24"/>
+            </w:rPr>
+            <m:t>-</m:t>
+          </m:r>
+          <m:r>
+            <w:rPr>
+              <w:rFonts w:ascii="Cambria Math" w:hAnsi="Cambria Math"/>
+              <w:sz w:val="24"/>
+              <w:szCs w:val="24"/>
+            </w:rPr>
+            <m:t>2ab+</m:t>
+          </m:r>
+          <m:sSup>
+            <m:sSupPr>
+              <m:ctrlPr>
+                <w:rPr>
+                  <w:rFonts w:ascii="Cambria Math" w:hAnsi="Cambria Math"/>
+                  <w:i/>
+                  <w:sz w:val="24"/>
+                  <w:szCs w:val="24"/>
+                </w:rPr>
+              </m:ctrlPr>
+            </m:sSupPr>
+            <m:e>
+              <m:r>
+                <w:rPr>
+                  <w:rFonts w:ascii="Cambria Math" w:hAnsi="Cambria Math"/>
+                  <w:sz w:val="24"/>
+                  <w:szCs w:val="24"/>
+                </w:rPr>
+                <m:t>b</m:t>
+              </m:r>
+            </m:e>
+            <m:sup>
+              <m:r>
+                <w:rPr>
+                  <w:rFonts w:ascii="Cambria Math" w:hAnsi="Cambria Math"/>
+                  <w:sz w:val="24"/>
+                  <w:szCs w:val="24"/>
+                </w:rPr>
+                <m:t>2</m:t>
+              </m:r>
+            </m:sup>
+          </m:sSup>
+        </m:oMath>
+      </m:oMathPara>
+    </w:p>
+    <w:p>
+      <w:pPr>
+        <w:rPr>
+          <w:rFonts w:eastAsiaTheme="minorEastAsia"/>
+          <w:sz w:val="24"/>
+          <w:szCs w:val="24"/>
+        </w:rPr>
+      </w:pPr>
+      <m:oMathPara>
+        <m:oMathParaPr>
+          <m:jc m:val="left"/>
+        </m:oMathParaPr>
+        <m:oMath>
+          <m:d>
+            <m:dPr>
+              <m:ctrlPr>
+                <w:rPr>
+                  <w:rFonts w:ascii="Cambria Math" w:eastAsiaTheme="minorEastAsia" w:hAnsi="Cambria Math"/>
+                  <w:i/>
+                  <w:sz w:val="24"/>
+                  <w:szCs w:val="24"/>
+                </w:rPr>
+              </m:ctrlPr>
+            </m:dPr>
+            <m:e>
+              <m:r>
+                <w:rPr>
+                  <w:rFonts w:ascii="Cambria Math" w:eastAsiaTheme="minorEastAsia" w:hAnsi="Cambria Math"/>
+                  <w:sz w:val="24"/>
+                  <w:szCs w:val="24"/>
+                </w:rPr>
+                <m:t>a+b</m:t>
+              </m:r>
+            </m:e>
+          </m:d>
+          <m:d>
+            <m:dPr>
+              <m:ctrlPr>
+                <w:rPr>
+                  <w:rFonts w:ascii="Cambria Math" w:eastAsiaTheme="minorEastAsia" w:hAnsi="Cambria Math"/>
+                  <w:i/>
+                  <w:sz w:val="24"/>
+                  <w:szCs w:val="24"/>
+                </w:rPr>
+              </m:ctrlPr>
+            </m:dPr>
+            <m:e>
+              <m:r>
+                <w:rPr>
+                  <w:rFonts w:ascii="Cambria Math" w:eastAsiaTheme="minorEastAsia" w:hAnsi="Cambria Math"/>
+                  <w:sz w:val="24"/>
+                  <w:szCs w:val="24"/>
+                </w:rPr>
+                <m:t>a-b</m:t>
+              </m:r>
+            </m:e>
+          </m:d>
+          <m:r>
+            <w:rPr>
+              <w:rFonts w:ascii="Cambria Math" w:eastAsiaTheme="minorEastAsia" w:hAnsi="Cambria Math"/>
+              <w:sz w:val="24"/>
+              <w:szCs w:val="24"/>
+            </w:rPr>
+            <m:t>=</m:t>
+          </m:r>
+          <m:sSup>
+            <m:sSupPr>
+              <m:ctrlPr>
+                <w:rPr>
+                  <w:rFonts w:ascii="Cambria Math" w:eastAsiaTheme="minorEastAsia" w:hAnsi="Cambria Math"/>
+                  <w:i/>
+                  <w:sz w:val="24"/>
+                  <w:szCs w:val="24"/>
+                </w:rPr>
+              </m:ctrlPr>
+            </m:sSupPr>
+            <m:e>
+              <m:r>
+                <w:rPr>
+                  <w:rFonts w:ascii="Cambria Math" w:eastAsiaTheme="minorEastAsia" w:hAnsi="Cambria Math"/>
+                  <w:sz w:val="24"/>
+                  <w:szCs w:val="24"/>
+                </w:rPr>
+                <m:t>a</m:t>
+              </m:r>
+            </m:e>
+            <m:sup>
+              <m:r>
+                <w:rPr>
+                  <w:rFonts w:ascii="Cambria Math" w:eastAsiaTheme="minorEastAsia" w:hAnsi="Cambria Math"/>
+                  <w:sz w:val="24"/>
+                  <w:szCs w:val="24"/>
+                </w:rPr>
+                <m:t>2</m:t>
+              </m:r>
+            </m:sup>
+          </m:sSup>
+          <m:r>
+            <w:rPr>
+              <w:rFonts w:ascii="Cambria Math" w:eastAsiaTheme="minorEastAsia" w:hAnsi="Cambria Math"/>
+              <w:sz w:val="24"/>
+              <w:szCs w:val="24"/>
+            </w:rPr>
+            <m:t>-</m:t>
+          </m:r>
+          <m:sSup>
+            <m:sSupPr>
+              <m:ctrlPr>
+                <w:rPr>
+                  <w:rFonts w:ascii="Cambria Math" w:eastAsiaTheme="minorEastAsia" w:hAnsi="Cambria Math"/>
+                  <w:i/>
+                  <w:sz w:val="24"/>
+                  <w:szCs w:val="24"/>
+                </w:rPr>
+              </m:ctrlPr>
+            </m:sSupPr>
+            <m:e>
+              <m:r>
+                <w:rPr>
+                  <w:rFonts w:ascii="Cambria Math" w:eastAsiaTheme="minorEastAsia" w:hAnsi="Cambria Math"/>
+                  <w:sz w:val="24"/>
+                  <w:szCs w:val="24"/>
+                </w:rPr>
+                <m:t>b</m:t>
+              </m:r>
+            </m:e>
+            <m:sup>
+              <m:r>
+                <w:rPr>
+                  <w:rFonts w:ascii="Cambria Math" w:eastAsiaTheme="minorEastAsia" w:hAnsi="Cambria Math"/>
+                  <w:sz w:val="24"/>
+                  <w:szCs w:val="24"/>
+                </w:rPr>
+                <m:t>2</m:t>
+              </m:r>
+            </m:sup>
+          </m:sSup>
+        </m:oMath>
+      </m:oMathPara>
+    </w:p>
+    <w:p>
+      <w:pPr>
+        <w:rPr>
+          <w:rFonts w:eastAsiaTheme="minorEastAsia"/>
+          <w:sz w:val="24"/>
+          <w:szCs w:val="24"/>
+        </w:rPr>
+      </w:pPr>
+      <w:bookmarkStart w:id="0" w:name="_GoBack"/>
+      <w:bookmarkEnd w:id="0"/>
+    </w:p>
     <w:sectPr>
       <w:pgSz w:w="16840" w:h="16840" w:code="9"/>
       <w:pgMar w:top="720" w:right="720" w:bottom="720" w:left="720" w:header="709" w:footer="709" w:gutter="0"/>
@@ -4859,7 +5304,7 @@
 </file>
 
 <file path=word/styles.xml><?xml version="1.0" encoding="utf-8"?>
-<w:styles xmlns:mc="http://schemas.openxmlformats.org/markup-compatibility/2006" xmlns:r="http://schemas.openxmlformats.org/officeDocument/2006/relationships" xmlns:w="http://schemas.openxmlformats.org/wordprocessingml/2006/main" xmlns:w14="http://schemas.microsoft.com/office/word/2010/wordml" xmlns:w15="http://schemas.microsoft.com/office/word/2012/wordml" xmlns:w16cex="http://schemas.microsoft.com/office/word/2018/wordml/cex" xmlns:w16cid="http://schemas.microsoft.com/office/word/2016/wordml/cid" xmlns:w16="http://schemas.microsoft.com/office/word/2018/wordml" xmlns:w16sdtdh="http://schemas.microsoft.com/office/word/2020/wordml/sdtdatahash" xmlns:w16se="http://schemas.microsoft.com/office/word/2015/wordml/symex" mc:Ignorable="w14 w15 w16se w16cid w16 w16cex w16sdtdh">
+<w:styles xmlns:mc="http://schemas.openxmlformats.org/markup-compatibility/2006" xmlns:r="http://schemas.openxmlformats.org/officeDocument/2006/relationships" xmlns:w="http://schemas.openxmlformats.org/wordprocessingml/2006/main" xmlns:w14="http://schemas.microsoft.com/office/word/2010/wordml" xmlns:w15="http://schemas.microsoft.com/office/word/2012/wordml" mc:Ignorable="w14 w15">
   <w:docDefaults>
     <w:rPrDefault>
       <w:rPr>
@@ -4875,7 +5320,7 @@
       </w:pPr>
     </w:pPrDefault>
   </w:docDefaults>
-  <w:latentStyles w:defLockedState="0" w:defUIPriority="99" w:defSemiHidden="0" w:defUnhideWhenUsed="0" w:defQFormat="0" w:count="376">
+  <w:latentStyles w:defLockedState="0" w:defUIPriority="99" w:defSemiHidden="0" w:defUnhideWhenUsed="0" w:defQFormat="0" w:count="371">
     <w:lsdException w:name="Normal" w:uiPriority="0" w:qFormat="1"/>
     <w:lsdException w:name="heading 1" w:uiPriority="9" w:qFormat="1"/>
     <w:lsdException w:name="heading 2" w:semiHidden="1" w:uiPriority="9" w:unhideWhenUsed="1" w:qFormat="1"/>
@@ -5247,11 +5692,6 @@
     <w:lsdException w:name="List Table 5 Dark Accent 6" w:uiPriority="50"/>
     <w:lsdException w:name="List Table 6 Colorful Accent 6" w:uiPriority="51"/>
     <w:lsdException w:name="List Table 7 Colorful Accent 6" w:uiPriority="52"/>
-    <w:lsdException w:name="Mention" w:semiHidden="1" w:unhideWhenUsed="1"/>
-    <w:lsdException w:name="Smart Hyperlink" w:semiHidden="1" w:unhideWhenUsed="1"/>
-    <w:lsdException w:name="Hashtag" w:semiHidden="1" w:unhideWhenUsed="1"/>
-    <w:lsdException w:name="Unresolved Mention" w:semiHidden="1" w:unhideWhenUsed="1"/>
-    <w:lsdException w:name="Smart Link" w:semiHidden="1" w:unhideWhenUsed="1"/>
   </w:latentStyles>
   <w:style w:type="paragraph" w:default="1" w:styleId="Normal">
     <w:name w:val="Normal"/>
@@ -5293,6 +5733,7 @@
       <w:spacing w:after="0" w:line="240" w:lineRule="auto"/>
     </w:pPr>
     <w:tblPr>
+      <w:tblInd w:w="0" w:type="dxa"/>
       <w:tblBorders>
         <w:top w:val="single" w:sz="4" w:space="0" w:color="auto"/>
         <w:left w:val="single" w:sz="4" w:space="0" w:color="auto"/>
@@ -5301,6 +5742,12 @@
         <w:insideH w:val="single" w:sz="4" w:space="0" w:color="auto"/>
         <w:insideV w:val="single" w:sz="4" w:space="0" w:color="auto"/>
       </w:tblBorders>
+      <w:tblCellMar>
+        <w:top w:w="0" w:type="dxa"/>
+        <w:left w:w="108" w:type="dxa"/>
+        <w:bottom w:w="0" w:type="dxa"/>
+        <w:right w:w="108" w:type="dxa"/>
+      </w:tblCellMar>
     </w:tblPr>
   </w:style>
   <w:style w:type="paragraph" w:styleId="NoSpacing">
@@ -5348,7 +5795,7 @@
 </file>
 
 <file path=word/charts/chart1.xml><?xml version="1.0" encoding="utf-8"?>
-<c:chartSpace xmlns:c="http://schemas.openxmlformats.org/drawingml/2006/chart" xmlns:a="http://schemas.openxmlformats.org/drawingml/2006/main" xmlns:r="http://schemas.openxmlformats.org/officeDocument/2006/relationships" xmlns:c16r2="http://schemas.microsoft.com/office/drawing/2015/06/chart">
+<c:chartSpace xmlns:c="http://schemas.openxmlformats.org/drawingml/2006/chart" xmlns:a="http://schemas.openxmlformats.org/drawingml/2006/main" xmlns:r="http://schemas.openxmlformats.org/officeDocument/2006/relationships">
   <c:date1904 val="0"/>
   <c:lang val="en-US"/>
   <c:roundedCorners val="0"/>
@@ -5428,7 +5875,7 @@
                 </a:outerShdw>
               </a:effectLst>
             </c:spPr>
-            <c:extLst>
+            <c:extLst xmlns:c16r2="http://schemas.microsoft.com/office/drawing/2015/06/chart">
               <c:ext xmlns:c16="http://schemas.microsoft.com/office/drawing/2014/chart" uri="{C3380CC4-5D6E-409C-BE32-E72D297353CC}">
                 <c16:uniqueId val="{00000001-769A-4BD4-BCEC-761346AC1416}"/>
               </c:ext>
@@ -5452,7 +5899,7 @@
                 </a:outerShdw>
               </a:effectLst>
             </c:spPr>
-            <c:extLst>
+            <c:extLst xmlns:c16r2="http://schemas.microsoft.com/office/drawing/2015/06/chart">
               <c:ext xmlns:c16="http://schemas.microsoft.com/office/drawing/2014/chart" uri="{C3380CC4-5D6E-409C-BE32-E72D297353CC}">
                 <c16:uniqueId val="{00000003-769A-4BD4-BCEC-761346AC1416}"/>
               </c:ext>
@@ -5476,7 +5923,7 @@
                 </a:outerShdw>
               </a:effectLst>
             </c:spPr>
-            <c:extLst>
+            <c:extLst xmlns:c16r2="http://schemas.microsoft.com/office/drawing/2015/06/chart">
               <c:ext xmlns:c16="http://schemas.microsoft.com/office/drawing/2014/chart" uri="{C3380CC4-5D6E-409C-BE32-E72D297353CC}">
                 <c16:uniqueId val="{00000005-769A-4BD4-BCEC-761346AC1416}"/>
               </c:ext>
@@ -5500,7 +5947,7 @@
                 </a:outerShdw>
               </a:effectLst>
             </c:spPr>
-            <c:extLst>
+            <c:extLst xmlns:c16r2="http://schemas.microsoft.com/office/drawing/2015/06/chart">
               <c:ext xmlns:c16="http://schemas.microsoft.com/office/drawing/2014/chart" uri="{C3380CC4-5D6E-409C-BE32-E72D297353CC}">
                 <c16:uniqueId val="{00000007-769A-4BD4-BCEC-761346AC1416}"/>
               </c:ext>
@@ -5524,7 +5971,7 @@
                 </a:outerShdw>
               </a:effectLst>
             </c:spPr>
-            <c:extLst>
+            <c:extLst xmlns:c16r2="http://schemas.microsoft.com/office/drawing/2015/06/chart">
               <c:ext xmlns:c16="http://schemas.microsoft.com/office/drawing/2014/chart" uri="{C3380CC4-5D6E-409C-BE32-E72D297353CC}">
                 <c16:uniqueId val="{00000009-769A-4BD4-BCEC-761346AC1416}"/>
               </c:ext>
@@ -5545,11 +5992,11 @@
               <c:showSerName val="0"/>
               <c:showPercent val="1"/>
               <c:showBubbleSize val="0"/>
-              <c:extLst>
-                <c:ext xmlns:c15="http://schemas.microsoft.com/office/drawing/2012/chart" uri="{CE6537A1-D6FC-4f65-9D91-7224C49458BB}"/>
+              <c:extLst xmlns:c16r2="http://schemas.microsoft.com/office/drawing/2015/06/chart">
                 <c:ext xmlns:c16="http://schemas.microsoft.com/office/drawing/2014/chart" uri="{C3380CC4-5D6E-409C-BE32-E72D297353CC}">
                   <c16:uniqueId val="{00000001-769A-4BD4-BCEC-761346AC1416}"/>
                 </c:ext>
+                <c:ext xmlns:c15="http://schemas.microsoft.com/office/drawing/2012/chart" uri="{CE6537A1-D6FC-4f65-9D91-7224C49458BB}"/>
               </c:extLst>
             </c:dLbl>
             <c:dLbl>
@@ -5566,11 +6013,11 @@
               <c:showSerName val="0"/>
               <c:showPercent val="1"/>
               <c:showBubbleSize val="0"/>
-              <c:extLst>
-                <c:ext xmlns:c15="http://schemas.microsoft.com/office/drawing/2012/chart" uri="{CE6537A1-D6FC-4f65-9D91-7224C49458BB}"/>
+              <c:extLst xmlns:c16r2="http://schemas.microsoft.com/office/drawing/2015/06/chart">
                 <c:ext xmlns:c16="http://schemas.microsoft.com/office/drawing/2014/chart" uri="{C3380CC4-5D6E-409C-BE32-E72D297353CC}">
                   <c16:uniqueId val="{00000003-769A-4BD4-BCEC-761346AC1416}"/>
                 </c:ext>
+                <c:ext xmlns:c15="http://schemas.microsoft.com/office/drawing/2012/chart" uri="{CE6537A1-D6FC-4f65-9D91-7224C49458BB}"/>
               </c:extLst>
             </c:dLbl>
             <c:dLbl>
@@ -5587,11 +6034,11 @@
               <c:showSerName val="0"/>
               <c:showPercent val="1"/>
               <c:showBubbleSize val="0"/>
-              <c:extLst>
-                <c:ext xmlns:c15="http://schemas.microsoft.com/office/drawing/2012/chart" uri="{CE6537A1-D6FC-4f65-9D91-7224C49458BB}"/>
+              <c:extLst xmlns:c16r2="http://schemas.microsoft.com/office/drawing/2015/06/chart">
                 <c:ext xmlns:c16="http://schemas.microsoft.com/office/drawing/2014/chart" uri="{C3380CC4-5D6E-409C-BE32-E72D297353CC}">
                   <c16:uniqueId val="{00000005-769A-4BD4-BCEC-761346AC1416}"/>
                 </c:ext>
+                <c:ext xmlns:c15="http://schemas.microsoft.com/office/drawing/2012/chart" uri="{CE6537A1-D6FC-4f65-9D91-7224C49458BB}"/>
               </c:extLst>
             </c:dLbl>
             <c:dLbl>
@@ -5608,11 +6055,11 @@
               <c:showSerName val="0"/>
               <c:showPercent val="1"/>
               <c:showBubbleSize val="0"/>
-              <c:extLst>
-                <c:ext xmlns:c15="http://schemas.microsoft.com/office/drawing/2012/chart" uri="{CE6537A1-D6FC-4f65-9D91-7224C49458BB}"/>
+              <c:extLst xmlns:c16r2="http://schemas.microsoft.com/office/drawing/2015/06/chart">
                 <c:ext xmlns:c16="http://schemas.microsoft.com/office/drawing/2014/chart" uri="{C3380CC4-5D6E-409C-BE32-E72D297353CC}">
                   <c16:uniqueId val="{00000007-769A-4BD4-BCEC-761346AC1416}"/>
                 </c:ext>
+                <c:ext xmlns:c15="http://schemas.microsoft.com/office/drawing/2012/chart" uri="{CE6537A1-D6FC-4f65-9D91-7224C49458BB}"/>
               </c:extLst>
             </c:dLbl>
             <c:dLbl>
@@ -5629,11 +6076,11 @@
               <c:showSerName val="0"/>
               <c:showPercent val="1"/>
               <c:showBubbleSize val="0"/>
-              <c:extLst>
-                <c:ext xmlns:c15="http://schemas.microsoft.com/office/drawing/2012/chart" uri="{CE6537A1-D6FC-4f65-9D91-7224C49458BB}"/>
+              <c:extLst xmlns:c16r2="http://schemas.microsoft.com/office/drawing/2015/06/chart">
                 <c:ext xmlns:c16="http://schemas.microsoft.com/office/drawing/2014/chart" uri="{C3380CC4-5D6E-409C-BE32-E72D297353CC}">
                   <c16:uniqueId val="{00000009-769A-4BD4-BCEC-761346AC1416}"/>
                 </c:ext>
+                <c:ext xmlns:c15="http://schemas.microsoft.com/office/drawing/2012/chart" uri="{CE6537A1-D6FC-4f65-9D91-7224C49458BB}"/>
               </c:extLst>
             </c:dLbl>
             <c:spPr>
@@ -5701,7 +6148,7 @@
                 <a:effectLst/>
               </c:spPr>
             </c:leaderLines>
-            <c:extLst>
+            <c:extLst xmlns:c16r2="http://schemas.microsoft.com/office/drawing/2015/06/chart">
               <c:ext xmlns:c15="http://schemas.microsoft.com/office/drawing/2012/chart" uri="{CE6537A1-D6FC-4f65-9D91-7224C49458BB}">
                 <c15:spPr xmlns:c15="http://schemas.microsoft.com/office/drawing/2012/chart">
                   <a:prstGeom prst="borderCallout2">
@@ -5775,7 +6222,7 @@
               </c:numCache>
             </c:numRef>
           </c:val>
-          <c:extLst>
+          <c:extLst xmlns:c16r2="http://schemas.microsoft.com/office/drawing/2015/06/chart">
             <c:ext xmlns:c16="http://schemas.microsoft.com/office/drawing/2014/chart" uri="{C3380CC4-5D6E-409C-BE32-E72D297353CC}">
               <c16:uniqueId val="{0000000A-769A-4BD4-BCEC-761346AC1416}"/>
             </c:ext>
@@ -6838,7 +7285,7 @@
 </file>
 
 <file path=customXml/itemProps1.xml><?xml version="1.0" encoding="utf-8"?>
-<ds:datastoreItem xmlns:ds="http://schemas.openxmlformats.org/officeDocument/2006/customXml" ds:itemID="{18A4A124-EF2F-4D6C-9B3E-FEBC27A63FF2}">
+<ds:datastoreItem xmlns:ds="http://schemas.openxmlformats.org/officeDocument/2006/customXml" ds:itemID="{4090A6DE-25B9-4B79-A157-872A23F01B08}">
   <ds:schemaRefs>
     <ds:schemaRef ds:uri="http://schemas.openxmlformats.org/officeDocument/2006/bibliography"/>
   </ds:schemaRefs>

</xml_diff>